<commit_message>
Ajout de la facture comprenant l'ensemble du projet et mise à jour des devlogs
</commit_message>
<xml_diff>
--- a/DevLog/Adrian - DevLog.docx
+++ b/DevLog/Adrian - DevLog.docx
@@ -246,126 +246,141 @@
               <w:rPr>
                 <w:rtl w:val="0"/>
               </w:rPr>
-            </w:r>
-          </w:p>
-        </w:tc>
-        <w:tc>
-          <w:tcPr>
-            <w:shd w:fill="auto" w:val="clear"/>
-            <w:tcMar>
-              <w:top w:w="100.0" w:type="dxa"/>
-              <w:left w:w="100.0" w:type="dxa"/>
-              <w:bottom w:w="100.0" w:type="dxa"/>
-              <w:right w:w="100.0" w:type="dxa"/>
-            </w:tcMar>
-            <w:vAlign w:val="top"/>
-          </w:tcPr>
-          <w:p>
-            <w:pPr>
-              <w:widowControl w:val="0"/>
-              <w:spacing w:line="240" w:lineRule="auto"/>
-              <w:rPr/>
-            </w:pPr>
-            <w:r>
-              <w:rPr>
-                <w:rtl w:val="0"/>
-              </w:rPr>
-            </w:r>
-          </w:p>
-        </w:tc>
-        <w:tc>
-          <w:tcPr>
-            <w:shd w:fill="auto" w:val="clear"/>
-            <w:tcMar>
-              <w:top w:w="100.0" w:type="dxa"/>
-              <w:left w:w="100.0" w:type="dxa"/>
-              <w:bottom w:w="100.0" w:type="dxa"/>
-              <w:right w:w="100.0" w:type="dxa"/>
-            </w:tcMar>
-            <w:vAlign w:val="top"/>
-          </w:tcPr>
-          <w:p>
-            <w:pPr>
-              <w:widowControl w:val="0"/>
-              <w:spacing w:line="240" w:lineRule="auto"/>
-              <w:rPr/>
-            </w:pPr>
-            <w:r>
-              <w:rPr>
-                <w:rtl w:val="0"/>
-              </w:rPr>
-            </w:r>
-          </w:p>
-        </w:tc>
-        <w:tc>
-          <w:tcPr>
-            <w:shd w:fill="auto" w:val="clear"/>
-            <w:tcMar>
-              <w:top w:w="100.0" w:type="dxa"/>
-              <w:left w:w="100.0" w:type="dxa"/>
-              <w:bottom w:w="100.0" w:type="dxa"/>
-              <w:right w:w="100.0" w:type="dxa"/>
-            </w:tcMar>
-            <w:vAlign w:val="top"/>
-          </w:tcPr>
-          <w:p>
-            <w:pPr>
-              <w:widowControl w:val="0"/>
-              <w:spacing w:line="240" w:lineRule="auto"/>
-              <w:rPr/>
-            </w:pPr>
-            <w:r>
-              <w:rPr>
-                <w:rtl w:val="0"/>
-              </w:rPr>
-            </w:r>
-          </w:p>
-        </w:tc>
-        <w:tc>
-          <w:tcPr>
-            <w:shd w:fill="auto" w:val="clear"/>
-            <w:tcMar>
-              <w:top w:w="100.0" w:type="dxa"/>
-              <w:left w:w="100.0" w:type="dxa"/>
-              <w:bottom w:w="100.0" w:type="dxa"/>
-              <w:right w:w="100.0" w:type="dxa"/>
-            </w:tcMar>
-            <w:vAlign w:val="top"/>
-          </w:tcPr>
-          <w:p>
-            <w:pPr>
-              <w:widowControl w:val="0"/>
-              <w:spacing w:line="240" w:lineRule="auto"/>
-              <w:rPr/>
-            </w:pPr>
-            <w:r>
-              <w:rPr>
-                <w:rtl w:val="0"/>
-              </w:rPr>
-            </w:r>
-          </w:p>
-        </w:tc>
-        <w:tc>
-          <w:tcPr>
-            <w:shd w:fill="auto" w:val="clear"/>
-            <w:tcMar>
-              <w:top w:w="100.0" w:type="dxa"/>
-              <w:left w:w="100.0" w:type="dxa"/>
-              <w:bottom w:w="100.0" w:type="dxa"/>
-              <w:right w:w="100.0" w:type="dxa"/>
-            </w:tcMar>
-            <w:vAlign w:val="top"/>
-          </w:tcPr>
-          <w:p>
-            <w:pPr>
-              <w:widowControl w:val="0"/>
-              <w:spacing w:line="240" w:lineRule="auto"/>
-              <w:rPr/>
-            </w:pPr>
-            <w:r>
-              <w:rPr>
-                <w:rtl w:val="0"/>
-              </w:rPr>
+              <w:t xml:space="preserve">5/9/2019</w:t>
+            </w:r>
+          </w:p>
+        </w:tc>
+        <w:tc>
+          <w:tcPr>
+            <w:shd w:fill="auto" w:val="clear"/>
+            <w:tcMar>
+              <w:top w:w="100.0" w:type="dxa"/>
+              <w:left w:w="100.0" w:type="dxa"/>
+              <w:bottom w:w="100.0" w:type="dxa"/>
+              <w:right w:w="100.0" w:type="dxa"/>
+            </w:tcMar>
+            <w:vAlign w:val="top"/>
+          </w:tcPr>
+          <w:p>
+            <w:pPr>
+              <w:widowControl w:val="0"/>
+              <w:spacing w:line="240" w:lineRule="auto"/>
+              <w:rPr/>
+            </w:pPr>
+            <w:r>
+              <w:rPr>
+                <w:rtl w:val="0"/>
+              </w:rPr>
+              <w:t xml:space="preserve">1</w:t>
+            </w:r>
+          </w:p>
+        </w:tc>
+        <w:tc>
+          <w:tcPr>
+            <w:shd w:fill="auto" w:val="clear"/>
+            <w:tcMar>
+              <w:top w:w="100.0" w:type="dxa"/>
+              <w:left w:w="100.0" w:type="dxa"/>
+              <w:bottom w:w="100.0" w:type="dxa"/>
+              <w:right w:w="100.0" w:type="dxa"/>
+            </w:tcMar>
+            <w:vAlign w:val="top"/>
+          </w:tcPr>
+          <w:p>
+            <w:pPr>
+              <w:widowControl w:val="0"/>
+              <w:spacing w:line="240" w:lineRule="auto"/>
+              <w:rPr/>
+            </w:pPr>
+            <w:r>
+              <w:rPr>
+                <w:rtl w:val="0"/>
+              </w:rPr>
+              <w:t xml:space="preserve">technique</w:t>
+            </w:r>
+          </w:p>
+        </w:tc>
+        <w:tc>
+          <w:tcPr>
+            <w:shd w:fill="auto" w:val="clear"/>
+            <w:tcMar>
+              <w:top w:w="100.0" w:type="dxa"/>
+              <w:left w:w="100.0" w:type="dxa"/>
+              <w:bottom w:w="100.0" w:type="dxa"/>
+              <w:right w:w="100.0" w:type="dxa"/>
+            </w:tcMar>
+            <w:vAlign w:val="top"/>
+          </w:tcPr>
+          <w:p>
+            <w:pPr>
+              <w:widowControl w:val="0"/>
+              <w:spacing w:line="240" w:lineRule="auto"/>
+              <w:rPr/>
+            </w:pPr>
+            <w:hyperlink r:id="rId6">
+              <w:r>
+                <w:rPr>
+                  <w:color w:val="1155cc"/>
+                  <w:u w:val="single"/>
+                  <w:rtl w:val="0"/>
+                </w:rPr>
+                <w:t xml:space="preserve">Consulter les données d’une bouée</w:t>
+              </w:r>
+            </w:hyperlink>
+            <w:r>
+              <w:rPr>
+                <w:rtl w:val="0"/>
+              </w:rPr>
+            </w:r>
+          </w:p>
+        </w:tc>
+        <w:tc>
+          <w:tcPr>
+            <w:shd w:fill="auto" w:val="clear"/>
+            <w:tcMar>
+              <w:top w:w="100.0" w:type="dxa"/>
+              <w:left w:w="100.0" w:type="dxa"/>
+              <w:bottom w:w="100.0" w:type="dxa"/>
+              <w:right w:w="100.0" w:type="dxa"/>
+            </w:tcMar>
+            <w:vAlign w:val="top"/>
+          </w:tcPr>
+          <w:p>
+            <w:pPr>
+              <w:widowControl w:val="0"/>
+              <w:spacing w:line="240" w:lineRule="auto"/>
+              <w:rPr/>
+            </w:pPr>
+            <w:r>
+              <w:rPr>
+                <w:rtl w:val="0"/>
+              </w:rPr>
+              <w:t xml:space="preserve">Le simulateur est capable d’enregistrer des bouées dans les bases de données</w:t>
+            </w:r>
+          </w:p>
+        </w:tc>
+        <w:tc>
+          <w:tcPr>
+            <w:shd w:fill="auto" w:val="clear"/>
+            <w:tcMar>
+              <w:top w:w="100.0" w:type="dxa"/>
+              <w:left w:w="100.0" w:type="dxa"/>
+              <w:bottom w:w="100.0" w:type="dxa"/>
+              <w:right w:w="100.0" w:type="dxa"/>
+            </w:tcMar>
+            <w:vAlign w:val="top"/>
+          </w:tcPr>
+          <w:p>
+            <w:pPr>
+              <w:widowControl w:val="0"/>
+              <w:spacing w:line="240" w:lineRule="auto"/>
+              <w:rPr/>
+            </w:pPr>
+            <w:r>
+              <w:rPr>
+                <w:rtl w:val="0"/>
+              </w:rPr>
+              <w:t xml:space="preserve">Terminé</w:t>
             </w:r>
           </w:p>
         </w:tc>
@@ -392,126 +407,141 @@
               <w:rPr>
                 <w:rtl w:val="0"/>
               </w:rPr>
-            </w:r>
-          </w:p>
-        </w:tc>
-        <w:tc>
-          <w:tcPr>
-            <w:shd w:fill="auto" w:val="clear"/>
-            <w:tcMar>
-              <w:top w:w="100.0" w:type="dxa"/>
-              <w:left w:w="100.0" w:type="dxa"/>
-              <w:bottom w:w="100.0" w:type="dxa"/>
-              <w:right w:w="100.0" w:type="dxa"/>
-            </w:tcMar>
-            <w:vAlign w:val="top"/>
-          </w:tcPr>
-          <w:p>
-            <w:pPr>
-              <w:widowControl w:val="0"/>
-              <w:spacing w:line="240" w:lineRule="auto"/>
-              <w:rPr/>
-            </w:pPr>
-            <w:r>
-              <w:rPr>
-                <w:rtl w:val="0"/>
-              </w:rPr>
-            </w:r>
-          </w:p>
-        </w:tc>
-        <w:tc>
-          <w:tcPr>
-            <w:shd w:fill="auto" w:val="clear"/>
-            <w:tcMar>
-              <w:top w:w="100.0" w:type="dxa"/>
-              <w:left w:w="100.0" w:type="dxa"/>
-              <w:bottom w:w="100.0" w:type="dxa"/>
-              <w:right w:w="100.0" w:type="dxa"/>
-            </w:tcMar>
-            <w:vAlign w:val="top"/>
-          </w:tcPr>
-          <w:p>
-            <w:pPr>
-              <w:widowControl w:val="0"/>
-              <w:spacing w:line="240" w:lineRule="auto"/>
-              <w:rPr/>
-            </w:pPr>
-            <w:r>
-              <w:rPr>
-                <w:rtl w:val="0"/>
-              </w:rPr>
-            </w:r>
-          </w:p>
-        </w:tc>
-        <w:tc>
-          <w:tcPr>
-            <w:shd w:fill="auto" w:val="clear"/>
-            <w:tcMar>
-              <w:top w:w="100.0" w:type="dxa"/>
-              <w:left w:w="100.0" w:type="dxa"/>
-              <w:bottom w:w="100.0" w:type="dxa"/>
-              <w:right w:w="100.0" w:type="dxa"/>
-            </w:tcMar>
-            <w:vAlign w:val="top"/>
-          </w:tcPr>
-          <w:p>
-            <w:pPr>
-              <w:widowControl w:val="0"/>
-              <w:spacing w:line="240" w:lineRule="auto"/>
-              <w:rPr/>
-            </w:pPr>
-            <w:r>
-              <w:rPr>
-                <w:rtl w:val="0"/>
-              </w:rPr>
-            </w:r>
-          </w:p>
-        </w:tc>
-        <w:tc>
-          <w:tcPr>
-            <w:shd w:fill="auto" w:val="clear"/>
-            <w:tcMar>
-              <w:top w:w="100.0" w:type="dxa"/>
-              <w:left w:w="100.0" w:type="dxa"/>
-              <w:bottom w:w="100.0" w:type="dxa"/>
-              <w:right w:w="100.0" w:type="dxa"/>
-            </w:tcMar>
-            <w:vAlign w:val="top"/>
-          </w:tcPr>
-          <w:p>
-            <w:pPr>
-              <w:widowControl w:val="0"/>
-              <w:spacing w:line="240" w:lineRule="auto"/>
-              <w:rPr/>
-            </w:pPr>
-            <w:r>
-              <w:rPr>
-                <w:rtl w:val="0"/>
-              </w:rPr>
-            </w:r>
-          </w:p>
-        </w:tc>
-        <w:tc>
-          <w:tcPr>
-            <w:shd w:fill="auto" w:val="clear"/>
-            <w:tcMar>
-              <w:top w:w="100.0" w:type="dxa"/>
-              <w:left w:w="100.0" w:type="dxa"/>
-              <w:bottom w:w="100.0" w:type="dxa"/>
-              <w:right w:w="100.0" w:type="dxa"/>
-            </w:tcMar>
-            <w:vAlign w:val="top"/>
-          </w:tcPr>
-          <w:p>
-            <w:pPr>
-              <w:widowControl w:val="0"/>
-              <w:spacing w:line="240" w:lineRule="auto"/>
-              <w:rPr/>
-            </w:pPr>
-            <w:r>
-              <w:rPr>
-                <w:rtl w:val="0"/>
-              </w:rPr>
+              <w:t xml:space="preserve">5/9/2019</w:t>
+            </w:r>
+          </w:p>
+        </w:tc>
+        <w:tc>
+          <w:tcPr>
+            <w:shd w:fill="auto" w:val="clear"/>
+            <w:tcMar>
+              <w:top w:w="100.0" w:type="dxa"/>
+              <w:left w:w="100.0" w:type="dxa"/>
+              <w:bottom w:w="100.0" w:type="dxa"/>
+              <w:right w:w="100.0" w:type="dxa"/>
+            </w:tcMar>
+            <w:vAlign w:val="top"/>
+          </w:tcPr>
+          <w:p>
+            <w:pPr>
+              <w:widowControl w:val="0"/>
+              <w:spacing w:line="240" w:lineRule="auto"/>
+              <w:rPr/>
+            </w:pPr>
+            <w:r>
+              <w:rPr>
+                <w:rtl w:val="0"/>
+              </w:rPr>
+              <w:t xml:space="preserve">6</w:t>
+            </w:r>
+          </w:p>
+        </w:tc>
+        <w:tc>
+          <w:tcPr>
+            <w:shd w:fill="auto" w:val="clear"/>
+            <w:tcMar>
+              <w:top w:w="100.0" w:type="dxa"/>
+              <w:left w:w="100.0" w:type="dxa"/>
+              <w:bottom w:w="100.0" w:type="dxa"/>
+              <w:right w:w="100.0" w:type="dxa"/>
+            </w:tcMar>
+            <w:vAlign w:val="top"/>
+          </w:tcPr>
+          <w:p>
+            <w:pPr>
+              <w:widowControl w:val="0"/>
+              <w:spacing w:line="240" w:lineRule="auto"/>
+              <w:rPr/>
+            </w:pPr>
+            <w:r>
+              <w:rPr>
+                <w:rtl w:val="0"/>
+              </w:rPr>
+              <w:t xml:space="preserve">technique</w:t>
+            </w:r>
+          </w:p>
+        </w:tc>
+        <w:tc>
+          <w:tcPr>
+            <w:shd w:fill="auto" w:val="clear"/>
+            <w:tcMar>
+              <w:top w:w="100.0" w:type="dxa"/>
+              <w:left w:w="100.0" w:type="dxa"/>
+              <w:bottom w:w="100.0" w:type="dxa"/>
+              <w:right w:w="100.0" w:type="dxa"/>
+            </w:tcMar>
+            <w:vAlign w:val="top"/>
+          </w:tcPr>
+          <w:p>
+            <w:pPr>
+              <w:widowControl w:val="0"/>
+              <w:spacing w:line="240" w:lineRule="auto"/>
+              <w:rPr/>
+            </w:pPr>
+            <w:hyperlink r:id="rId7">
+              <w:r>
+                <w:rPr>
+                  <w:color w:val="1155cc"/>
+                  <w:u w:val="single"/>
+                  <w:rtl w:val="0"/>
+                </w:rPr>
+                <w:t xml:space="preserve">Consulter les données d’une bouée + interactions avec la carte</w:t>
+              </w:r>
+            </w:hyperlink>
+            <w:r>
+              <w:rPr>
+                <w:rtl w:val="0"/>
+              </w:rPr>
+            </w:r>
+          </w:p>
+        </w:tc>
+        <w:tc>
+          <w:tcPr>
+            <w:shd w:fill="auto" w:val="clear"/>
+            <w:tcMar>
+              <w:top w:w="100.0" w:type="dxa"/>
+              <w:left w:w="100.0" w:type="dxa"/>
+              <w:bottom w:w="100.0" w:type="dxa"/>
+              <w:right w:w="100.0" w:type="dxa"/>
+            </w:tcMar>
+            <w:vAlign w:val="top"/>
+          </w:tcPr>
+          <w:p>
+            <w:pPr>
+              <w:widowControl w:val="0"/>
+              <w:spacing w:line="240" w:lineRule="auto"/>
+              <w:rPr/>
+            </w:pPr>
+            <w:r>
+              <w:rPr>
+                <w:rtl w:val="0"/>
+              </w:rPr>
+              <w:t xml:space="preserve">Le simulateur peut générer et enregistrer des données dans les bases de données</w:t>
+            </w:r>
+          </w:p>
+        </w:tc>
+        <w:tc>
+          <w:tcPr>
+            <w:shd w:fill="auto" w:val="clear"/>
+            <w:tcMar>
+              <w:top w:w="100.0" w:type="dxa"/>
+              <w:left w:w="100.0" w:type="dxa"/>
+              <w:bottom w:w="100.0" w:type="dxa"/>
+              <w:right w:w="100.0" w:type="dxa"/>
+            </w:tcMar>
+            <w:vAlign w:val="top"/>
+          </w:tcPr>
+          <w:p>
+            <w:pPr>
+              <w:widowControl w:val="0"/>
+              <w:spacing w:line="240" w:lineRule="auto"/>
+              <w:rPr/>
+            </w:pPr>
+            <w:r>
+              <w:rPr>
+                <w:rtl w:val="0"/>
+              </w:rPr>
+              <w:t xml:space="preserve">Terminé</w:t>
             </w:r>
           </w:p>
         </w:tc>
@@ -538,126 +568,154 @@
               <w:rPr>
                 <w:rtl w:val="0"/>
               </w:rPr>
-            </w:r>
-          </w:p>
-        </w:tc>
-        <w:tc>
-          <w:tcPr>
-            <w:shd w:fill="auto" w:val="clear"/>
-            <w:tcMar>
-              <w:top w:w="100.0" w:type="dxa"/>
-              <w:left w:w="100.0" w:type="dxa"/>
-              <w:bottom w:w="100.0" w:type="dxa"/>
-              <w:right w:w="100.0" w:type="dxa"/>
-            </w:tcMar>
-            <w:vAlign w:val="top"/>
-          </w:tcPr>
-          <w:p>
-            <w:pPr>
-              <w:widowControl w:val="0"/>
-              <w:spacing w:line="240" w:lineRule="auto"/>
-              <w:rPr/>
-            </w:pPr>
-            <w:r>
-              <w:rPr>
-                <w:rtl w:val="0"/>
-              </w:rPr>
-            </w:r>
-          </w:p>
-        </w:tc>
-        <w:tc>
-          <w:tcPr>
-            <w:shd w:fill="auto" w:val="clear"/>
-            <w:tcMar>
-              <w:top w:w="100.0" w:type="dxa"/>
-              <w:left w:w="100.0" w:type="dxa"/>
-              <w:bottom w:w="100.0" w:type="dxa"/>
-              <w:right w:w="100.0" w:type="dxa"/>
-            </w:tcMar>
-            <w:vAlign w:val="top"/>
-          </w:tcPr>
-          <w:p>
-            <w:pPr>
-              <w:widowControl w:val="0"/>
-              <w:spacing w:line="240" w:lineRule="auto"/>
-              <w:rPr/>
-            </w:pPr>
-            <w:r>
-              <w:rPr>
-                <w:rtl w:val="0"/>
-              </w:rPr>
-            </w:r>
-          </w:p>
-        </w:tc>
-        <w:tc>
-          <w:tcPr>
-            <w:shd w:fill="auto" w:val="clear"/>
-            <w:tcMar>
-              <w:top w:w="100.0" w:type="dxa"/>
-              <w:left w:w="100.0" w:type="dxa"/>
-              <w:bottom w:w="100.0" w:type="dxa"/>
-              <w:right w:w="100.0" w:type="dxa"/>
-            </w:tcMar>
-            <w:vAlign w:val="top"/>
-          </w:tcPr>
-          <w:p>
-            <w:pPr>
-              <w:widowControl w:val="0"/>
-              <w:spacing w:line="240" w:lineRule="auto"/>
-              <w:rPr/>
-            </w:pPr>
-            <w:r>
-              <w:rPr>
-                <w:rtl w:val="0"/>
-              </w:rPr>
-            </w:r>
-          </w:p>
-        </w:tc>
-        <w:tc>
-          <w:tcPr>
-            <w:shd w:fill="auto" w:val="clear"/>
-            <w:tcMar>
-              <w:top w:w="100.0" w:type="dxa"/>
-              <w:left w:w="100.0" w:type="dxa"/>
-              <w:bottom w:w="100.0" w:type="dxa"/>
-              <w:right w:w="100.0" w:type="dxa"/>
-            </w:tcMar>
-            <w:vAlign w:val="top"/>
-          </w:tcPr>
-          <w:p>
-            <w:pPr>
-              <w:widowControl w:val="0"/>
-              <w:spacing w:line="240" w:lineRule="auto"/>
-              <w:rPr/>
-            </w:pPr>
-            <w:r>
-              <w:rPr>
-                <w:rtl w:val="0"/>
-              </w:rPr>
-            </w:r>
-          </w:p>
-        </w:tc>
-        <w:tc>
-          <w:tcPr>
-            <w:shd w:fill="auto" w:val="clear"/>
-            <w:tcMar>
-              <w:top w:w="100.0" w:type="dxa"/>
-              <w:left w:w="100.0" w:type="dxa"/>
-              <w:bottom w:w="100.0" w:type="dxa"/>
-              <w:right w:w="100.0" w:type="dxa"/>
-            </w:tcMar>
-            <w:vAlign w:val="top"/>
-          </w:tcPr>
-          <w:p>
-            <w:pPr>
-              <w:widowControl w:val="0"/>
-              <w:spacing w:line="240" w:lineRule="auto"/>
-              <w:rPr/>
-            </w:pPr>
-            <w:r>
-              <w:rPr>
-                <w:rtl w:val="0"/>
-              </w:rPr>
+              <w:t xml:space="preserve">5/9/2019</w:t>
+            </w:r>
+          </w:p>
+        </w:tc>
+        <w:tc>
+          <w:tcPr>
+            <w:shd w:fill="auto" w:val="clear"/>
+            <w:tcMar>
+              <w:top w:w="100.0" w:type="dxa"/>
+              <w:left w:w="100.0" w:type="dxa"/>
+              <w:bottom w:w="100.0" w:type="dxa"/>
+              <w:right w:w="100.0" w:type="dxa"/>
+            </w:tcMar>
+            <w:vAlign w:val="top"/>
+          </w:tcPr>
+          <w:p>
+            <w:pPr>
+              <w:widowControl w:val="0"/>
+              <w:spacing w:line="240" w:lineRule="auto"/>
+              <w:rPr/>
+            </w:pPr>
+            <w:r>
+              <w:rPr>
+                <w:rtl w:val="0"/>
+              </w:rPr>
+              <w:t xml:space="preserve">30min</w:t>
+            </w:r>
+          </w:p>
+          <w:p>
+            <w:pPr>
+              <w:widowControl w:val="0"/>
+              <w:spacing w:line="240" w:lineRule="auto"/>
+              <w:rPr/>
+            </w:pPr>
+            <w:r>
+              <w:rPr>
+                <w:rtl w:val="0"/>
+              </w:rPr>
+              <w:t xml:space="preserve">(changements dans le code mais 3 bonnes heures de génération)</w:t>
+            </w:r>
+          </w:p>
+        </w:tc>
+        <w:tc>
+          <w:tcPr>
+            <w:shd w:fill="auto" w:val="clear"/>
+            <w:tcMar>
+              <w:top w:w="100.0" w:type="dxa"/>
+              <w:left w:w="100.0" w:type="dxa"/>
+              <w:bottom w:w="100.0" w:type="dxa"/>
+              <w:right w:w="100.0" w:type="dxa"/>
+            </w:tcMar>
+            <w:vAlign w:val="top"/>
+          </w:tcPr>
+          <w:p>
+            <w:pPr>
+              <w:widowControl w:val="0"/>
+              <w:spacing w:line="240" w:lineRule="auto"/>
+              <w:rPr/>
+            </w:pPr>
+            <w:r>
+              <w:rPr>
+                <w:rtl w:val="0"/>
+              </w:rPr>
+              <w:t xml:space="preserve">technique</w:t>
+            </w:r>
+          </w:p>
+        </w:tc>
+        <w:tc>
+          <w:tcPr>
+            <w:shd w:fill="auto" w:val="clear"/>
+            <w:tcMar>
+              <w:top w:w="100.0" w:type="dxa"/>
+              <w:left w:w="100.0" w:type="dxa"/>
+              <w:bottom w:w="100.0" w:type="dxa"/>
+              <w:right w:w="100.0" w:type="dxa"/>
+            </w:tcMar>
+            <w:vAlign w:val="top"/>
+          </w:tcPr>
+          <w:p>
+            <w:pPr>
+              <w:widowControl w:val="0"/>
+              <w:spacing w:line="240" w:lineRule="auto"/>
+              <w:rPr/>
+            </w:pPr>
+            <w:hyperlink r:id="rId8">
+              <w:r>
+                <w:rPr>
+                  <w:color w:val="1155cc"/>
+                  <w:u w:val="single"/>
+                  <w:rtl w:val="0"/>
+                </w:rPr>
+                <w:t xml:space="preserve">Consulter les données d’une bouée + interactions avec la carte</w:t>
+              </w:r>
+            </w:hyperlink>
+            <w:r>
+              <w:rPr>
+                <w:rtl w:val="0"/>
+              </w:rPr>
+            </w:r>
+          </w:p>
+        </w:tc>
+        <w:tc>
+          <w:tcPr>
+            <w:shd w:fill="auto" w:val="clear"/>
+            <w:tcMar>
+              <w:top w:w="100.0" w:type="dxa"/>
+              <w:left w:w="100.0" w:type="dxa"/>
+              <w:bottom w:w="100.0" w:type="dxa"/>
+              <w:right w:w="100.0" w:type="dxa"/>
+            </w:tcMar>
+            <w:vAlign w:val="top"/>
+          </w:tcPr>
+          <w:p>
+            <w:pPr>
+              <w:widowControl w:val="0"/>
+              <w:spacing w:line="240" w:lineRule="auto"/>
+              <w:rPr/>
+            </w:pPr>
+            <w:r>
+              <w:rPr>
+                <w:rtl w:val="0"/>
+              </w:rPr>
+              <w:t xml:space="preserve">Génération d’environ 24h de données pour 75 bouées</w:t>
+            </w:r>
+          </w:p>
+        </w:tc>
+        <w:tc>
+          <w:tcPr>
+            <w:shd w:fill="auto" w:val="clear"/>
+            <w:tcMar>
+              <w:top w:w="100.0" w:type="dxa"/>
+              <w:left w:w="100.0" w:type="dxa"/>
+              <w:bottom w:w="100.0" w:type="dxa"/>
+              <w:right w:w="100.0" w:type="dxa"/>
+            </w:tcMar>
+            <w:vAlign w:val="top"/>
+          </w:tcPr>
+          <w:p>
+            <w:pPr>
+              <w:widowControl w:val="0"/>
+              <w:spacing w:line="240" w:lineRule="auto"/>
+              <w:rPr/>
+            </w:pPr>
+            <w:r>
+              <w:rPr>
+                <w:rtl w:val="0"/>
+              </w:rPr>
+              <w:t xml:space="preserve">Terminé</w:t>
             </w:r>
           </w:p>
         </w:tc>

</xml_diff>